<commit_message>
Rename ask_symptoms and simplify match_disease
</commit_message>
<xml_diff>
--- a/Report.docx
+++ b/Report.docx
@@ -191,6 +191,7 @@
                                     </w:rPr>
                                     <w:t>  </w:t>
                                   </w:r>
+                                  <w:proofErr w:type="spellStart"/>
                                   <w:sdt>
                                     <w:sdtPr>
                                       <w:rPr>
@@ -208,7 +209,14 @@
                                         <w:rPr>
                                           <w:color w:val="FFFFFF" w:themeColor="background1"/>
                                         </w:rPr>
-                                        <w:t>Headingley Campus</w:t>
+                                        <w:t>Headingley</w:t>
+                                      </w:r>
+                                      <w:proofErr w:type="spellEnd"/>
+                                      <w:r>
+                                        <w:rPr>
+                                          <w:color w:val="FFFFFF" w:themeColor="background1"/>
+                                        </w:rPr>
+                                        <w:t xml:space="preserve"> Campus</w:t>
                                       </w:r>
                                     </w:sdtContent>
                                   </w:sdt>
@@ -396,6 +404,7 @@
                               </w:rPr>
                               <w:t>  </w:t>
                             </w:r>
+                            <w:proofErr w:type="spellStart"/>
                             <w:sdt>
                               <w:sdtPr>
                                 <w:rPr>
@@ -413,7 +422,14 @@
                                   <w:rPr>
                                     <w:color w:val="FFFFFF" w:themeColor="background1"/>
                                   </w:rPr>
-                                  <w:t>Headingley Campus</w:t>
+                                  <w:t>Headingley</w:t>
+                                </w:r>
+                                <w:proofErr w:type="spellEnd"/>
+                                <w:r>
+                                  <w:rPr>
+                                    <w:color w:val="FFFFFF" w:themeColor="background1"/>
+                                  </w:rPr>
+                                  <w:t xml:space="preserve"> Campus</w:t>
                                 </w:r>
                               </w:sdtContent>
                             </w:sdt>
@@ -506,7 +522,15 @@
     </w:p>
     <w:p>
       <w:r>
-        <w:t xml:space="preserve">Immune diseases can be divided into into two broad </w:t>
+        <w:t xml:space="preserve">Immune diseases can be divided into </w:t>
+      </w:r>
+      <w:proofErr w:type="spellStart"/>
+      <w:r>
+        <w:t>into</w:t>
+      </w:r>
+      <w:proofErr w:type="spellEnd"/>
+      <w:r>
+        <w:t xml:space="preserve"> two broad </w:t>
       </w:r>
       <w:r>
         <w:t>categories</w:t>
@@ -547,7 +571,15 @@
         <w:t xml:space="preserve"> </w:t>
       </w:r>
       <w:r>
-        <w:t>but this might not be achievable using only Prolog as the language the system is written in as it appears to have many limitations for making interfaces</w:t>
+        <w:t xml:space="preserve">but this might not be achievable using only </w:t>
+      </w:r>
+      <w:proofErr w:type="spellStart"/>
+      <w:r>
+        <w:t>Prolog</w:t>
+      </w:r>
+      <w:proofErr w:type="spellEnd"/>
+      <w:r>
+        <w:t xml:space="preserve"> as the language the system is written in as it appears to have many limitations for making interfaces</w:t>
       </w:r>
       <w:r>
         <w:t>,</w:t>
@@ -890,15 +922,33 @@
     </w:p>
     <w:p>
       <w:r>
-        <w:t>It stores the symptoms in a predicate called patients_symptoms/1 using assert.</w:t>
-      </w:r>
-    </w:p>
-    <w:p>
-      <w:r>
-        <w:t>It uses recusion to ask for more than one symptom and stops when someone types ‘stop’.</w:t>
-      </w:r>
-    </w:p>
-    <w:p>
+        <w:t xml:space="preserve">It stores the symptoms in a predicate called </w:t>
+      </w:r>
+      <w:proofErr w:type="spellStart"/>
+      <w:r>
+        <w:t>patients_symptoms</w:t>
+      </w:r>
+      <w:proofErr w:type="spellEnd"/>
+      <w:r>
+        <w:t>/1 using assert.</w:t>
+      </w:r>
+      <w:r>
+        <w:t xml:space="preserve"> </w:t>
+      </w:r>
+      <w:r>
+        <w:t xml:space="preserve">It uses </w:t>
+      </w:r>
+      <w:proofErr w:type="spellStart"/>
+      <w:r>
+        <w:t>recusion</w:t>
+      </w:r>
+      <w:proofErr w:type="spellEnd"/>
+      <w:r>
+        <w:t xml:space="preserve"> to ask for more than one symptom and stops when someone types ‘stop’.</w:t>
+      </w:r>
+      <w:r>
+        <w:t xml:space="preserve"> </w:t>
+      </w:r>
       <w:r>
         <w:t xml:space="preserve">It does this using </w:t>
       </w:r>
@@ -911,19 +961,27 @@
     </w:p>
     <w:p>
       <w:r>
-        <w:t>Diseases which match some symptoms are then found using these predicates:</w:t>
-      </w:r>
-    </w:p>
-    <w:p>
-      <w:r>
-        <w:rPr>
-          <w:noProof/>
-        </w:rPr>
+        <w:t>The program then begins finding diseases that match all of the symptoms</w:t>
+      </w:r>
+      <w:r>
+        <w:t xml:space="preserve"> using the </w:t>
+      </w:r>
+      <w:proofErr w:type="spellStart"/>
+      <w:r>
+        <w:t>match_disease</w:t>
+      </w:r>
+      <w:proofErr w:type="spellEnd"/>
+      <w:r>
+        <w:t xml:space="preserve"> predicates.</w:t>
+      </w:r>
+    </w:p>
+    <w:p>
+      <w:r>
         <w:drawing>
-          <wp:inline distT="0" distB="0" distL="0" distR="0" wp14:anchorId="79874B01" wp14:editId="5655705B">
-            <wp:extent cx="4826248" cy="3816546"/>
-            <wp:effectExtent l="0" t="0" r="0" b="0"/>
-            <wp:docPr id="5" name="Picture 5"/>
+          <wp:inline distT="0" distB="0" distL="0" distR="0" wp14:anchorId="7C9EE2A6" wp14:editId="28A9DCC7">
+            <wp:extent cx="5731510" cy="1680210"/>
+            <wp:effectExtent l="0" t="0" r="2540" b="0"/>
+            <wp:docPr id="7" name="Picture 7"/>
             <wp:cNvGraphicFramePr>
               <a:graphicFrameLocks xmlns:a="http://schemas.openxmlformats.org/drawingml/2006/main" noChangeAspect="1"/>
             </wp:cNvGraphicFramePr>
@@ -943,7 +1001,7 @@
                   <pic:spPr>
                     <a:xfrm>
                       <a:off x="0" y="0"/>
-                      <a:ext cx="4826248" cy="3816546"/>
+                      <a:ext cx="5731510" cy="1680210"/>
                     </a:xfrm>
                     <a:prstGeom prst="rect">
                       <a:avLst/>
@@ -958,144 +1016,24 @@
     </w:p>
     <w:p>
       <w:r>
-        <w:lastRenderedPageBreak/>
-        <w:t xml:space="preserve">This predicate works by going through all the patients symptoms recursively and </w:t>
-      </w:r>
-      <w:r>
-        <w:t>finding and trying to find a matching disease symptom pair for each one.</w:t>
-      </w:r>
-    </w:p>
-    <w:p>
-      <w:r>
-        <w:t>The find_full_matches finds diseases that can account for all of the symptoms.</w:t>
-      </w:r>
-    </w:p>
-    <w:p>
-      <w:r>
-        <w:rPr>
-          <w:noProof/>
-        </w:rPr>
-        <w:drawing>
-          <wp:inline distT="0" distB="0" distL="0" distR="0" wp14:anchorId="087CE4AF" wp14:editId="3A5DC745">
-            <wp:extent cx="4915153" cy="4216617"/>
-            <wp:effectExtent l="0" t="0" r="0" b="0"/>
-            <wp:docPr id="6" name="Picture 6"/>
-            <wp:cNvGraphicFramePr>
-              <a:graphicFrameLocks xmlns:a="http://schemas.openxmlformats.org/drawingml/2006/main" noChangeAspect="1"/>
-            </wp:cNvGraphicFramePr>
-            <a:graphic xmlns:a="http://schemas.openxmlformats.org/drawingml/2006/main">
-              <a:graphicData uri="http://schemas.openxmlformats.org/drawingml/2006/picture">
-                <pic:pic xmlns:pic="http://schemas.openxmlformats.org/drawingml/2006/picture">
-                  <pic:nvPicPr>
-                    <pic:cNvPr id="1" name=""/>
-                    <pic:cNvPicPr/>
-                  </pic:nvPicPr>
-                  <pic:blipFill>
-                    <a:blip r:embed="rId16"/>
-                    <a:stretch>
-                      <a:fillRect/>
-                    </a:stretch>
-                  </pic:blipFill>
-                  <pic:spPr>
-                    <a:xfrm>
-                      <a:off x="0" y="0"/>
-                      <a:ext cx="4915153" cy="4216617"/>
-                    </a:xfrm>
-                    <a:prstGeom prst="rect">
-                      <a:avLst/>
-                    </a:prstGeom>
-                  </pic:spPr>
-                </pic:pic>
-              </a:graphicData>
-            </a:graphic>
-          </wp:inline>
-        </w:drawing>
-      </w:r>
-    </w:p>
-    <w:p>
-      <w:r>
-        <w:t xml:space="preserve">It does this by getting a list of all the possible diseases found by the </w:t>
-      </w:r>
-      <w:r>
-        <w:t xml:space="preserve">previous predicates using bag/3. </w:t>
-      </w:r>
-      <w:r>
-        <w:t xml:space="preserve">It </w:t>
-      </w:r>
-      <w:r>
-        <w:t>then gets a list of symptoms and checks them against the current disease before moving onto the next disease. It does this all</w:t>
-      </w:r>
-      <w:r>
-        <w:t xml:space="preserve"> this</w:t>
-      </w:r>
-      <w:r>
-        <w:t xml:space="preserve"> using recursion.</w:t>
-      </w:r>
-      <w:r>
-        <w:t xml:space="preserve"> If it finds a disease where all of the symptoms match it </w:t>
-      </w:r>
-      <w:r>
-        <w:t>adds it to the fully_matching_diseases predicate using assert/1.</w:t>
-      </w:r>
-    </w:p>
-    <w:p>
-      <w:r>
-        <w:t>Next is the print_full_matches predicate:</w:t>
-      </w:r>
-    </w:p>
-    <w:p>
-      <w:r>
-        <w:rPr>
-          <w:noProof/>
-        </w:rPr>
-        <w:drawing>
-          <wp:inline distT="0" distB="0" distL="0" distR="0" wp14:anchorId="67CE16A8" wp14:editId="684814D4">
-            <wp:extent cx="5245370" cy="1676486"/>
-            <wp:effectExtent l="0" t="0" r="0" b="0"/>
-            <wp:docPr id="9" name="Picture 9"/>
-            <wp:cNvGraphicFramePr>
-              <a:graphicFrameLocks xmlns:a="http://schemas.openxmlformats.org/drawingml/2006/main" noChangeAspect="1"/>
-            </wp:cNvGraphicFramePr>
-            <a:graphic xmlns:a="http://schemas.openxmlformats.org/drawingml/2006/main">
-              <a:graphicData uri="http://schemas.openxmlformats.org/drawingml/2006/picture">
-                <pic:pic xmlns:pic="http://schemas.openxmlformats.org/drawingml/2006/picture">
-                  <pic:nvPicPr>
-                    <pic:cNvPr id="1" name=""/>
-                    <pic:cNvPicPr/>
-                  </pic:nvPicPr>
-                  <pic:blipFill>
-                    <a:blip r:embed="rId17"/>
-                    <a:stretch>
-                      <a:fillRect/>
-                    </a:stretch>
-                  </pic:blipFill>
-                  <pic:spPr>
-                    <a:xfrm>
-                      <a:off x="0" y="0"/>
-                      <a:ext cx="5245370" cy="1676486"/>
-                    </a:xfrm>
-                    <a:prstGeom prst="rect">
-                      <a:avLst/>
-                    </a:prstGeom>
-                  </pic:spPr>
-                </pic:pic>
-              </a:graphicData>
-            </a:graphic>
-          </wp:inline>
-        </w:drawing>
-      </w:r>
-    </w:p>
-    <w:p>
-      <w:r>
-        <w:t>The first term of the predicate gets a list of all the fully matching diseases using bag/3 and then calls the other terms of the predicate.</w:t>
-      </w:r>
-    </w:p>
-    <w:p>
-      <w:r>
-        <w:lastRenderedPageBreak/>
-        <w:t>The third term prints out one of the matching disease and recurses on the rest. The second term ensures that the predicate terminates when there are not more fully matching diseases left in the list.</w:t>
-      </w:r>
-    </w:p>
+        <w:t xml:space="preserve">This predicate first gets a list of all the symptoms the doctor entered using the </w:t>
+      </w:r>
+      <w:proofErr w:type="spellStart"/>
+      <w:r>
+        <w:t>bag</w:t>
+      </w:r>
+      <w:r>
+        <w:t>of</w:t>
+      </w:r>
+      <w:proofErr w:type="spellEnd"/>
+      <w:r>
+        <w:t>/3 predicate</w:t>
+      </w:r>
+      <w:r>
+        <w:t>.</w:t>
+      </w:r>
+    </w:p>
+    <w:p/>
     <w:sectPr>
       <w:pgSz w:w="11906" w:h="16838"/>
       <w:pgMar w:top="1440" w:right="1440" w:bottom="1440" w:left="1440" w:header="708" w:footer="708" w:gutter="0"/>

</xml_diff>

<commit_message>
Fix the case where no matching diseases are found to print out the message\nFix multiword symptoms in the knowledge base by replacing spaces with underscores
</commit_message>
<xml_diff>
--- a/Report.docx
+++ b/Report.docx
@@ -978,10 +978,10 @@
     <w:p>
       <w:r>
         <w:drawing>
-          <wp:inline distT="0" distB="0" distL="0" distR="0" wp14:anchorId="7C9EE2A6" wp14:editId="28A9DCC7">
-            <wp:extent cx="5731510" cy="1680210"/>
-            <wp:effectExtent l="0" t="0" r="2540" b="0"/>
-            <wp:docPr id="7" name="Picture 7"/>
+          <wp:inline distT="0" distB="0" distL="0" distR="0" wp14:anchorId="7A940000" wp14:editId="6D79697E">
+            <wp:extent cx="5731510" cy="1482725"/>
+            <wp:effectExtent l="0" t="0" r="2540" b="3175"/>
+            <wp:docPr id="5" name="Picture 5"/>
             <wp:cNvGraphicFramePr>
               <a:graphicFrameLocks xmlns:a="http://schemas.openxmlformats.org/drawingml/2006/main" noChangeAspect="1"/>
             </wp:cNvGraphicFramePr>
@@ -1001,7 +1001,7 @@
                   <pic:spPr>
                     <a:xfrm>
                       <a:off x="0" y="0"/>
-                      <a:ext cx="5731510" cy="1680210"/>
+                      <a:ext cx="5731510" cy="1482725"/>
                     </a:xfrm>
                     <a:prstGeom prst="rect">
                       <a:avLst/>
@@ -1032,8 +1032,180 @@
       <w:r>
         <w:t>.</w:t>
       </w:r>
-    </w:p>
-    <w:p/>
+      <w:r>
+        <w:t xml:space="preserve"> It then calls itself with that array as an argument. The third clause of </w:t>
+      </w:r>
+      <w:proofErr w:type="spellStart"/>
+      <w:r>
+        <w:t>match_disease</w:t>
+      </w:r>
+      <w:proofErr w:type="spellEnd"/>
+      <w:r>
+        <w:t xml:space="preserve"> deals with this by </w:t>
+      </w:r>
+      <w:r>
+        <w:t>matching the head of the list to the disease then calling itself again. The predicate returns true when the list is empty</w:t>
+      </w:r>
+      <w:r>
+        <w:t>, this is the termination condition for the recursion.</w:t>
+      </w:r>
+      <w:r>
+        <w:t xml:space="preserve"> If it fails to match any symptoms it will fail immediately.</w:t>
+      </w:r>
+    </w:p>
+    <w:p>
+      <w:r>
+        <w:t>I defined a predicate to print out a list of items:</w:t>
+      </w:r>
+    </w:p>
+    <w:p>
+      <w:r>
+        <w:drawing>
+          <wp:inline distT="0" distB="0" distL="0" distR="0" wp14:anchorId="782B36CD" wp14:editId="2CE26031">
+            <wp:extent cx="4692891" cy="958899"/>
+            <wp:effectExtent l="0" t="0" r="0" b="0"/>
+            <wp:docPr id="6" name="Picture 6"/>
+            <wp:cNvGraphicFramePr>
+              <a:graphicFrameLocks xmlns:a="http://schemas.openxmlformats.org/drawingml/2006/main" noChangeAspect="1"/>
+            </wp:cNvGraphicFramePr>
+            <a:graphic xmlns:a="http://schemas.openxmlformats.org/drawingml/2006/main">
+              <a:graphicData uri="http://schemas.openxmlformats.org/drawingml/2006/picture">
+                <pic:pic xmlns:pic="http://schemas.openxmlformats.org/drawingml/2006/picture">
+                  <pic:nvPicPr>
+                    <pic:cNvPr id="1" name=""/>
+                    <pic:cNvPicPr/>
+                  </pic:nvPicPr>
+                  <pic:blipFill>
+                    <a:blip r:embed="rId16"/>
+                    <a:stretch>
+                      <a:fillRect/>
+                    </a:stretch>
+                  </pic:blipFill>
+                  <pic:spPr>
+                    <a:xfrm>
+                      <a:off x="0" y="0"/>
+                      <a:ext cx="4692891" cy="958899"/>
+                    </a:xfrm>
+                    <a:prstGeom prst="rect">
+                      <a:avLst/>
+                    </a:prstGeom>
+                  </pic:spPr>
+                </pic:pic>
+              </a:graphicData>
+            </a:graphic>
+          </wp:inline>
+        </w:drawing>
+      </w:r>
+    </w:p>
+    <w:p>
+      <w:r>
+        <w:lastRenderedPageBreak/>
+        <w:t xml:space="preserve">This also works using recursion printing out one item at a time using </w:t>
+      </w:r>
+      <w:proofErr w:type="spellStart"/>
+      <w:r>
+        <w:t>write_ln</w:t>
+      </w:r>
+      <w:proofErr w:type="spellEnd"/>
+      <w:r>
+        <w:t xml:space="preserve">/1 </w:t>
+      </w:r>
+      <w:r>
+        <w:t>then calling itself on the tail of the list.</w:t>
+      </w:r>
+    </w:p>
+    <w:p>
+      <w:r>
+        <w:drawing>
+          <wp:inline distT="0" distB="0" distL="0" distR="0" wp14:anchorId="2E0EEDA9" wp14:editId="1AA23D22">
+            <wp:extent cx="5731510" cy="1557655"/>
+            <wp:effectExtent l="0" t="0" r="2540" b="4445"/>
+            <wp:docPr id="8" name="Picture 8"/>
+            <wp:cNvGraphicFramePr>
+              <a:graphicFrameLocks xmlns:a="http://schemas.openxmlformats.org/drawingml/2006/main" noChangeAspect="1"/>
+            </wp:cNvGraphicFramePr>
+            <a:graphic xmlns:a="http://schemas.openxmlformats.org/drawingml/2006/main">
+              <a:graphicData uri="http://schemas.openxmlformats.org/drawingml/2006/picture">
+                <pic:pic xmlns:pic="http://schemas.openxmlformats.org/drawingml/2006/picture">
+                  <pic:nvPicPr>
+                    <pic:cNvPr id="1" name=""/>
+                    <pic:cNvPicPr/>
+                  </pic:nvPicPr>
+                  <pic:blipFill>
+                    <a:blip r:embed="rId17"/>
+                    <a:stretch>
+                      <a:fillRect/>
+                    </a:stretch>
+                  </pic:blipFill>
+                  <pic:spPr>
+                    <a:xfrm>
+                      <a:off x="0" y="0"/>
+                      <a:ext cx="5731510" cy="1557655"/>
+                    </a:xfrm>
+                    <a:prstGeom prst="rect">
+                      <a:avLst/>
+                    </a:prstGeom>
+                  </pic:spPr>
+                </pic:pic>
+              </a:graphicData>
+            </a:graphic>
+          </wp:inline>
+        </w:drawing>
+      </w:r>
+    </w:p>
+    <w:p>
+      <w:r>
+        <w:t xml:space="preserve">This first removes any existing symptoms from running the program more than once using </w:t>
+      </w:r>
+      <w:proofErr w:type="spellStart"/>
+      <w:r>
+        <w:t>retractall</w:t>
+      </w:r>
+      <w:proofErr w:type="spellEnd"/>
+      <w:r>
+        <w:t xml:space="preserve">/1. </w:t>
+      </w:r>
+      <w:r>
+        <w:t xml:space="preserve">It then calls the </w:t>
+      </w:r>
+      <w:proofErr w:type="spellStart"/>
+      <w:r>
+        <w:t>ask_symptoms</w:t>
+      </w:r>
+      <w:proofErr w:type="spellEnd"/>
+      <w:r>
+        <w:t xml:space="preserve">/0 predicate. It then gets a list of all matching disease using </w:t>
+      </w:r>
+      <w:proofErr w:type="spellStart"/>
+      <w:r>
+        <w:t>bagof</w:t>
+      </w:r>
+      <w:proofErr w:type="spellEnd"/>
+      <w:r>
+        <w:t xml:space="preserve">/3 and </w:t>
+      </w:r>
+      <w:proofErr w:type="spellStart"/>
+      <w:r>
+        <w:t>match_disease</w:t>
+      </w:r>
+      <w:proofErr w:type="spellEnd"/>
+      <w:r>
+        <w:t>/1.</w:t>
+      </w:r>
+    </w:p>
+    <w:p>
+      <w:r>
+        <w:t xml:space="preserve">An if statement is then used to check if any diseases were found. It prints them out with </w:t>
+      </w:r>
+      <w:proofErr w:type="spellStart"/>
+      <w:r>
+        <w:t>print_array</w:t>
+      </w:r>
+      <w:proofErr w:type="spellEnd"/>
+      <w:r>
+        <w:t xml:space="preserve">/1 predicate that I defined </w:t>
+      </w:r>
+    </w:p>
     <w:sectPr>
       <w:pgSz w:w="11906" w:h="16838"/>
       <w:pgMar w:top="1440" w:right="1440" w:bottom="1440" w:left="1440" w:header="708" w:footer="708" w:gutter="0"/>

</xml_diff>